<commit_message>
Dodani dokumenti sa Učitavanjem
</commit_message>
<xml_diff>
--- a/ProgInzSeminar.docx
+++ b/ProgInzSeminar.docx
@@ -9980,15 +9980,7 @@
           <w:sz w:val="24"/>
           <w:szCs w:val="24"/>
         </w:rPr>
-        <w:t>Open source softver je softver čiji je izvorni kod ili dizajn dostupan javnosti na uvid, korištenje ili izmjene</w:t>
-      </w:r>
-      <w:r>
-        <w:rPr>
-          <w:rFonts w:ascii="Times New Roman" w:hAnsi="Times New Roman" w:cs="Times New Roman"/>
-          <w:sz w:val="24"/>
-          <w:szCs w:val="24"/>
-        </w:rPr>
-        <w:t xml:space="preserve">. Svaka daljnja verzija koda treba zadržavati iste karakteristike kao i prvotna. </w:t>
+        <w:t xml:space="preserve">Open source softver je softver čiji je izvorni kod ili dizajn dostupan javnosti na uvid, korištenje ili izmjene. Svaka daljnja verzija koda treba zadržavati iste karakteristike kao i prvotna. </w:t>
       </w:r>
       <w:r>
         <w:rPr>
@@ -10206,7 +10198,23 @@
           <w:sz w:val="24"/>
           <w:szCs w:val="24"/>
         </w:rPr>
-        <w:t xml:space="preserve">, dostupnost, što znači da </w:t>
+        <w:t xml:space="preserve">, dostupnost </w:t>
+      </w:r>
+      <w:r>
+        <w:rPr>
+          <w:rFonts w:ascii="Times New Roman" w:hAnsi="Times New Roman" w:cs="Times New Roman"/>
+          <w:sz w:val="24"/>
+          <w:szCs w:val="24"/>
+        </w:rPr>
+        <w:t>(</w:t>
+      </w:r>
+      <w:r>
+        <w:rPr>
+          <w:rFonts w:ascii="Times New Roman" w:hAnsi="Times New Roman" w:cs="Times New Roman"/>
+          <w:sz w:val="24"/>
+          <w:szCs w:val="24"/>
+        </w:rPr>
+        <w:t xml:space="preserve">što znači da </w:t>
       </w:r>
       <w:r>
         <w:rPr>
@@ -10238,7 +10246,39 @@
           <w:sz w:val="24"/>
           <w:szCs w:val="24"/>
         </w:rPr>
-        <w:t xml:space="preserve"> na način koji nam odgovara i održivost, zbog toga što kod prolazi kroz čitavu zajednicu te nije ovisan o pojedinom programeru.</w:t>
+        <w:t xml:space="preserve"> na način koji nam odgovara</w:t>
+      </w:r>
+      <w:r>
+        <w:rPr>
+          <w:rFonts w:ascii="Times New Roman" w:hAnsi="Times New Roman" w:cs="Times New Roman"/>
+          <w:sz w:val="24"/>
+          <w:szCs w:val="24"/>
+        </w:rPr>
+        <w:t>) te</w:t>
+      </w:r>
+      <w:r>
+        <w:rPr>
+          <w:rFonts w:ascii="Times New Roman" w:hAnsi="Times New Roman" w:cs="Times New Roman"/>
+          <w:sz w:val="24"/>
+          <w:szCs w:val="24"/>
+        </w:rPr>
+        <w:t xml:space="preserve"> održivost, zbog toga što kod prolazi kroz čitavu zajednicu </w:t>
+      </w:r>
+      <w:r>
+        <w:rPr>
+          <w:rFonts w:ascii="Times New Roman" w:hAnsi="Times New Roman" w:cs="Times New Roman"/>
+          <w:sz w:val="24"/>
+          <w:szCs w:val="24"/>
+        </w:rPr>
+        <w:t>i</w:t>
+      </w:r>
+      <w:r>
+        <w:rPr>
+          <w:rFonts w:ascii="Times New Roman" w:hAnsi="Times New Roman" w:cs="Times New Roman"/>
+          <w:sz w:val="24"/>
+          <w:szCs w:val="24"/>
+        </w:rPr>
+        <w:t xml:space="preserve"> nije ovisan o pojedinom programeru.</w:t>
       </w:r>
     </w:p>
     <w:p>
@@ -10381,6 +10421,39 @@
           <w:t>https://opensource.com/resources/what-open-source</w:t>
         </w:r>
       </w:hyperlink>
+      <w:r>
+        <w:rPr>
+          <w:rStyle w:val="Hyperlink"/>
+          <w:rFonts w:ascii="Times New Roman" w:hAnsi="Times New Roman" w:cs="Times New Roman"/>
+          <w:sz w:val="24"/>
+          <w:szCs w:val="24"/>
+        </w:rPr>
+        <w:t xml:space="preserve"> </w:t>
+      </w:r>
+      <w:r>
+        <w:rPr>
+          <w:rFonts w:ascii="Times New Roman" w:hAnsi="Times New Roman" w:cs="Times New Roman"/>
+          <w:sz w:val="24"/>
+          <w:szCs w:val="24"/>
+        </w:rPr>
+        <w:t>(2</w:t>
+      </w:r>
+      <w:r>
+        <w:rPr>
+          <w:rFonts w:ascii="Times New Roman" w:hAnsi="Times New Roman" w:cs="Times New Roman"/>
+          <w:sz w:val="24"/>
+          <w:szCs w:val="24"/>
+        </w:rPr>
+        <w:t>1</w:t>
+      </w:r>
+      <w:r>
+        <w:rPr>
+          <w:rFonts w:ascii="Times New Roman" w:hAnsi="Times New Roman" w:cs="Times New Roman"/>
+          <w:sz w:val="24"/>
+          <w:szCs w:val="24"/>
+        </w:rPr>
+        <w:t>.3.2022)</w:t>
+      </w:r>
     </w:p>
     <w:p>
       <w:pPr>
@@ -10430,6 +10503,39 @@
           <w:t>https://www.linuxfoundation.org/tools/participating-in-open-source-communities/</w:t>
         </w:r>
       </w:hyperlink>
+      <w:r>
+        <w:rPr>
+          <w:rStyle w:val="Hyperlink"/>
+          <w:rFonts w:ascii="Times New Roman" w:hAnsi="Times New Roman" w:cs="Times New Roman"/>
+          <w:sz w:val="24"/>
+          <w:szCs w:val="24"/>
+        </w:rPr>
+        <w:t xml:space="preserve"> </w:t>
+      </w:r>
+      <w:r>
+        <w:rPr>
+          <w:rFonts w:ascii="Times New Roman" w:hAnsi="Times New Roman" w:cs="Times New Roman"/>
+          <w:sz w:val="24"/>
+          <w:szCs w:val="24"/>
+        </w:rPr>
+        <w:t>(2</w:t>
+      </w:r>
+      <w:r>
+        <w:rPr>
+          <w:rFonts w:ascii="Times New Roman" w:hAnsi="Times New Roman" w:cs="Times New Roman"/>
+          <w:sz w:val="24"/>
+          <w:szCs w:val="24"/>
+        </w:rPr>
+        <w:t>1</w:t>
+      </w:r>
+      <w:r>
+        <w:rPr>
+          <w:rFonts w:ascii="Times New Roman" w:hAnsi="Times New Roman" w:cs="Times New Roman"/>
+          <w:sz w:val="24"/>
+          <w:szCs w:val="24"/>
+        </w:rPr>
+        <w:t>.3.2022)</w:t>
+      </w:r>
     </w:p>
     <w:p>
       <w:pPr>
@@ -10482,6 +10588,39 @@
           <w:t>https://www.itproportal.com/features/the-advantages-of-open-source-software/</w:t>
         </w:r>
       </w:hyperlink>
+      <w:r>
+        <w:rPr>
+          <w:rStyle w:val="Hyperlink"/>
+          <w:rFonts w:ascii="Times New Roman" w:hAnsi="Times New Roman" w:cs="Times New Roman"/>
+          <w:sz w:val="24"/>
+          <w:szCs w:val="24"/>
+        </w:rPr>
+        <w:t xml:space="preserve"> </w:t>
+      </w:r>
+      <w:r>
+        <w:rPr>
+          <w:rFonts w:ascii="Times New Roman" w:hAnsi="Times New Roman" w:cs="Times New Roman"/>
+          <w:sz w:val="24"/>
+          <w:szCs w:val="24"/>
+        </w:rPr>
+        <w:t>(2</w:t>
+      </w:r>
+      <w:r>
+        <w:rPr>
+          <w:rFonts w:ascii="Times New Roman" w:hAnsi="Times New Roman" w:cs="Times New Roman"/>
+          <w:sz w:val="24"/>
+          <w:szCs w:val="24"/>
+        </w:rPr>
+        <w:t>4</w:t>
+      </w:r>
+      <w:r>
+        <w:rPr>
+          <w:rFonts w:ascii="Times New Roman" w:hAnsi="Times New Roman" w:cs="Times New Roman"/>
+          <w:sz w:val="24"/>
+          <w:szCs w:val="24"/>
+        </w:rPr>
+        <w:t>.3.2022)</w:t>
+      </w:r>
     </w:p>
     <w:p>
       <w:pPr>
@@ -10840,6 +10979,30 @@
         </w:rPr>
         <w:t xml:space="preserve"> </w:t>
       </w:r>
+      <w:r>
+        <w:rPr>
+          <w:rFonts w:ascii="Times New Roman" w:hAnsi="Times New Roman" w:cs="Times New Roman"/>
+          <w:sz w:val="24"/>
+          <w:szCs w:val="24"/>
+        </w:rPr>
+        <w:t>(2</w:t>
+      </w:r>
+      <w:r>
+        <w:rPr>
+          <w:rFonts w:ascii="Times New Roman" w:hAnsi="Times New Roman" w:cs="Times New Roman"/>
+          <w:sz w:val="24"/>
+          <w:szCs w:val="24"/>
+        </w:rPr>
+        <w:t>8</w:t>
+      </w:r>
+      <w:r>
+        <w:rPr>
+          <w:rFonts w:ascii="Times New Roman" w:hAnsi="Times New Roman" w:cs="Times New Roman"/>
+          <w:sz w:val="24"/>
+          <w:szCs w:val="24"/>
+        </w:rPr>
+        <w:t>.3.2022)</w:t>
+      </w:r>
     </w:p>
     <w:p>
       <w:pPr>
@@ -10876,6 +11039,39 @@
           <w:t>https://mozilla.github.io/leadership-training/round-5/projects/</w:t>
         </w:r>
       </w:hyperlink>
+      <w:r>
+        <w:rPr>
+          <w:rStyle w:val="Hyperlink"/>
+          <w:rFonts w:ascii="Times New Roman" w:hAnsi="Times New Roman" w:cs="Times New Roman"/>
+          <w:sz w:val="24"/>
+          <w:szCs w:val="24"/>
+        </w:rPr>
+        <w:t xml:space="preserve"> </w:t>
+      </w:r>
+      <w:r>
+        <w:rPr>
+          <w:rFonts w:ascii="Times New Roman" w:hAnsi="Times New Roman" w:cs="Times New Roman"/>
+          <w:sz w:val="24"/>
+          <w:szCs w:val="24"/>
+        </w:rPr>
+        <w:t>(2</w:t>
+      </w:r>
+      <w:r>
+        <w:rPr>
+          <w:rFonts w:ascii="Times New Roman" w:hAnsi="Times New Roman" w:cs="Times New Roman"/>
+          <w:sz w:val="24"/>
+          <w:szCs w:val="24"/>
+        </w:rPr>
+        <w:t>8</w:t>
+      </w:r>
+      <w:r>
+        <w:rPr>
+          <w:rFonts w:ascii="Times New Roman" w:hAnsi="Times New Roman" w:cs="Times New Roman"/>
+          <w:sz w:val="24"/>
+          <w:szCs w:val="24"/>
+        </w:rPr>
+        <w:t>.3.2022)</w:t>
+      </w:r>
     </w:p>
     <w:p>
       <w:pPr>
@@ -10912,6 +11108,39 @@
           <w:t>https://wiki.mozilla.org/Contribute</w:t>
         </w:r>
       </w:hyperlink>
+      <w:r>
+        <w:rPr>
+          <w:rStyle w:val="Hyperlink"/>
+          <w:rFonts w:ascii="Times New Roman" w:hAnsi="Times New Roman" w:cs="Times New Roman"/>
+          <w:sz w:val="24"/>
+          <w:szCs w:val="24"/>
+        </w:rPr>
+        <w:t xml:space="preserve"> </w:t>
+      </w:r>
+      <w:r>
+        <w:rPr>
+          <w:rFonts w:ascii="Times New Roman" w:hAnsi="Times New Roman" w:cs="Times New Roman"/>
+          <w:sz w:val="24"/>
+          <w:szCs w:val="24"/>
+        </w:rPr>
+        <w:t>(2</w:t>
+      </w:r>
+      <w:r>
+        <w:rPr>
+          <w:rFonts w:ascii="Times New Roman" w:hAnsi="Times New Roman" w:cs="Times New Roman"/>
+          <w:sz w:val="24"/>
+          <w:szCs w:val="24"/>
+        </w:rPr>
+        <w:t>8</w:t>
+      </w:r>
+      <w:r>
+        <w:rPr>
+          <w:rFonts w:ascii="Times New Roman" w:hAnsi="Times New Roman" w:cs="Times New Roman"/>
+          <w:sz w:val="24"/>
+          <w:szCs w:val="24"/>
+        </w:rPr>
+        <w:t>.3.2022)</w:t>
+      </w:r>
     </w:p>
     <w:p>
       <w:pPr>
@@ -10945,6 +11174,39 @@
           <w:t>https://www-archive.mozilla.org/projects/</w:t>
         </w:r>
       </w:hyperlink>
+      <w:r>
+        <w:rPr>
+          <w:rStyle w:val="Hyperlink"/>
+          <w:rFonts w:ascii="Times New Roman" w:hAnsi="Times New Roman" w:cs="Times New Roman"/>
+          <w:sz w:val="24"/>
+          <w:szCs w:val="24"/>
+        </w:rPr>
+        <w:t xml:space="preserve"> </w:t>
+      </w:r>
+      <w:r>
+        <w:rPr>
+          <w:rFonts w:ascii="Times New Roman" w:hAnsi="Times New Roman" w:cs="Times New Roman"/>
+          <w:sz w:val="24"/>
+          <w:szCs w:val="24"/>
+        </w:rPr>
+        <w:t>(</w:t>
+      </w:r>
+      <w:r>
+        <w:rPr>
+          <w:rFonts w:ascii="Times New Roman" w:hAnsi="Times New Roman" w:cs="Times New Roman"/>
+          <w:sz w:val="24"/>
+          <w:szCs w:val="24"/>
+        </w:rPr>
+        <w:t>31</w:t>
+      </w:r>
+      <w:r>
+        <w:rPr>
+          <w:rFonts w:ascii="Times New Roman" w:hAnsi="Times New Roman" w:cs="Times New Roman"/>
+          <w:sz w:val="24"/>
+          <w:szCs w:val="24"/>
+        </w:rPr>
+        <w:t>.3.2022)</w:t>
+      </w:r>
     </w:p>
     <w:p>
       <w:pPr>
@@ -11008,6 +11270,39 @@
           <w:t>https://www.apache.org/foundation/how-it-works.html</w:t>
         </w:r>
       </w:hyperlink>
+      <w:r>
+        <w:rPr>
+          <w:rStyle w:val="Hyperlink"/>
+          <w:rFonts w:ascii="Times New Roman" w:hAnsi="Times New Roman" w:cs="Times New Roman"/>
+          <w:sz w:val="24"/>
+          <w:szCs w:val="24"/>
+        </w:rPr>
+        <w:t xml:space="preserve"> </w:t>
+      </w:r>
+      <w:r>
+        <w:rPr>
+          <w:rFonts w:ascii="Times New Roman" w:hAnsi="Times New Roman" w:cs="Times New Roman"/>
+          <w:sz w:val="24"/>
+          <w:szCs w:val="24"/>
+        </w:rPr>
+        <w:t>(2</w:t>
+      </w:r>
+      <w:r>
+        <w:rPr>
+          <w:rFonts w:ascii="Times New Roman" w:hAnsi="Times New Roman" w:cs="Times New Roman"/>
+          <w:sz w:val="24"/>
+          <w:szCs w:val="24"/>
+        </w:rPr>
+        <w:t>0</w:t>
+      </w:r>
+      <w:r>
+        <w:rPr>
+          <w:rFonts w:ascii="Times New Roman" w:hAnsi="Times New Roman" w:cs="Times New Roman"/>
+          <w:sz w:val="24"/>
+          <w:szCs w:val="24"/>
+        </w:rPr>
+        <w:t>.3.2022)</w:t>
+      </w:r>
     </w:p>
     <w:p>
       <w:pPr>
@@ -11041,6 +11336,39 @@
           <w:t>https://news.netcraft.com/archives/2022/02/28/february-2022-web-server-survey.html</w:t>
         </w:r>
       </w:hyperlink>
+      <w:r>
+        <w:rPr>
+          <w:rStyle w:val="Hyperlink"/>
+          <w:rFonts w:ascii="Times New Roman" w:hAnsi="Times New Roman" w:cs="Times New Roman"/>
+          <w:sz w:val="24"/>
+          <w:szCs w:val="24"/>
+        </w:rPr>
+        <w:t xml:space="preserve"> </w:t>
+      </w:r>
+      <w:r>
+        <w:rPr>
+          <w:rFonts w:ascii="Times New Roman" w:hAnsi="Times New Roman" w:cs="Times New Roman"/>
+          <w:sz w:val="24"/>
+          <w:szCs w:val="24"/>
+        </w:rPr>
+        <w:t>(2</w:t>
+      </w:r>
+      <w:r>
+        <w:rPr>
+          <w:rFonts w:ascii="Times New Roman" w:hAnsi="Times New Roman" w:cs="Times New Roman"/>
+          <w:sz w:val="24"/>
+          <w:szCs w:val="24"/>
+        </w:rPr>
+        <w:t>1</w:t>
+      </w:r>
+      <w:r>
+        <w:rPr>
+          <w:rFonts w:ascii="Times New Roman" w:hAnsi="Times New Roman" w:cs="Times New Roman"/>
+          <w:sz w:val="24"/>
+          <w:szCs w:val="24"/>
+        </w:rPr>
+        <w:t>.3.2022)</w:t>
+      </w:r>
     </w:p>
     <w:p>
       <w:pPr>
@@ -11074,6 +11402,39 @@
           <w:t>https://www.sumologic.com/blog/apache-web-server-introduction/</w:t>
         </w:r>
       </w:hyperlink>
+      <w:r>
+        <w:rPr>
+          <w:rStyle w:val="Hyperlink"/>
+          <w:rFonts w:ascii="Times New Roman" w:hAnsi="Times New Roman" w:cs="Times New Roman"/>
+          <w:sz w:val="24"/>
+          <w:szCs w:val="24"/>
+        </w:rPr>
+        <w:t xml:space="preserve"> </w:t>
+      </w:r>
+      <w:r>
+        <w:rPr>
+          <w:rFonts w:ascii="Times New Roman" w:hAnsi="Times New Roman" w:cs="Times New Roman"/>
+          <w:sz w:val="24"/>
+          <w:szCs w:val="24"/>
+        </w:rPr>
+        <w:t>(2</w:t>
+      </w:r>
+      <w:r>
+        <w:rPr>
+          <w:rFonts w:ascii="Times New Roman" w:hAnsi="Times New Roman" w:cs="Times New Roman"/>
+          <w:sz w:val="24"/>
+          <w:szCs w:val="24"/>
+        </w:rPr>
+        <w:t>1</w:t>
+      </w:r>
+      <w:r>
+        <w:rPr>
+          <w:rFonts w:ascii="Times New Roman" w:hAnsi="Times New Roman" w:cs="Times New Roman"/>
+          <w:sz w:val="24"/>
+          <w:szCs w:val="24"/>
+        </w:rPr>
+        <w:t>.3.2022)</w:t>
+      </w:r>
     </w:p>
     <w:p>
       <w:pPr>
@@ -11110,6 +11471,39 @@
           <w:t>https://en.wikipedia.org/wiki/Apache_HTTP_Server#cite_note-13</w:t>
         </w:r>
       </w:hyperlink>
+      <w:r>
+        <w:rPr>
+          <w:rStyle w:val="Hyperlink"/>
+          <w:rFonts w:ascii="Times New Roman" w:hAnsi="Times New Roman" w:cs="Times New Roman"/>
+          <w:sz w:val="24"/>
+          <w:szCs w:val="24"/>
+        </w:rPr>
+        <w:t xml:space="preserve"> </w:t>
+      </w:r>
+      <w:r>
+        <w:rPr>
+          <w:rFonts w:ascii="Times New Roman" w:hAnsi="Times New Roman" w:cs="Times New Roman"/>
+          <w:sz w:val="24"/>
+          <w:szCs w:val="24"/>
+        </w:rPr>
+        <w:t>(2</w:t>
+      </w:r>
+      <w:r>
+        <w:rPr>
+          <w:rFonts w:ascii="Times New Roman" w:hAnsi="Times New Roman" w:cs="Times New Roman"/>
+          <w:sz w:val="24"/>
+          <w:szCs w:val="24"/>
+        </w:rPr>
+        <w:t>0</w:t>
+      </w:r>
+      <w:r>
+        <w:rPr>
+          <w:rFonts w:ascii="Times New Roman" w:hAnsi="Times New Roman" w:cs="Times New Roman"/>
+          <w:sz w:val="24"/>
+          <w:szCs w:val="24"/>
+        </w:rPr>
+        <w:t>.3.2022)</w:t>
+      </w:r>
     </w:p>
     <w:p>
       <w:pPr>
@@ -11436,7 +11830,27 @@
           <w:szCs w:val="24"/>
           <w:lang w:val="en-US"/>
         </w:rPr>
-        <w:t>(26.3.2022.)</w:t>
+        <w:t>(</w:t>
+      </w:r>
+      <w:r>
+        <w:rPr>
+          <w:rFonts w:ascii="Times New Roman" w:eastAsia="Times New Roman" w:hAnsi="Times New Roman" w:cs="Times New Roman"/>
+          <w:color w:val="000000"/>
+          <w:sz w:val="24"/>
+          <w:szCs w:val="24"/>
+          <w:lang w:val="en-US"/>
+        </w:rPr>
+        <w:t>26</w:t>
+      </w:r>
+      <w:r>
+        <w:rPr>
+          <w:rFonts w:ascii="Times New Roman" w:eastAsia="Times New Roman" w:hAnsi="Times New Roman" w:cs="Times New Roman"/>
+          <w:color w:val="000000"/>
+          <w:sz w:val="24"/>
+          <w:szCs w:val="24"/>
+          <w:lang w:val="en-US"/>
+        </w:rPr>
+        <w:t>.3.2022.)</w:t>
       </w:r>
     </w:p>
     <w:p>
@@ -11513,7 +11927,27 @@
           <w:szCs w:val="24"/>
           <w:lang w:val="en-US"/>
         </w:rPr>
-        <w:t>(26.3.2022.)</w:t>
+        <w:t>(</w:t>
+      </w:r>
+      <w:r>
+        <w:rPr>
+          <w:rFonts w:ascii="Times New Roman" w:eastAsia="Times New Roman" w:hAnsi="Times New Roman" w:cs="Times New Roman"/>
+          <w:color w:val="000000"/>
+          <w:sz w:val="24"/>
+          <w:szCs w:val="24"/>
+          <w:lang w:val="en-US"/>
+        </w:rPr>
+        <w:t>31</w:t>
+      </w:r>
+      <w:r>
+        <w:rPr>
+          <w:rFonts w:ascii="Times New Roman" w:eastAsia="Times New Roman" w:hAnsi="Times New Roman" w:cs="Times New Roman"/>
+          <w:color w:val="000000"/>
+          <w:sz w:val="24"/>
+          <w:szCs w:val="24"/>
+          <w:lang w:val="en-US"/>
+        </w:rPr>
+        <w:t>.3.2022.)</w:t>
       </w:r>
     </w:p>
     <w:p>
@@ -11738,7 +12172,37 @@
           <w:szCs w:val="24"/>
           <w:lang w:val="en-US"/>
         </w:rPr>
-        <w:t xml:space="preserve"> (30.3.2022.)</w:t>
+        <w:t xml:space="preserve"> (</w:t>
+      </w:r>
+      <w:r>
+        <w:rPr>
+          <w:rFonts w:ascii="Times New Roman" w:eastAsia="Times New Roman" w:hAnsi="Times New Roman" w:cs="Times New Roman"/>
+          <w:color w:val="000000"/>
+          <w:sz w:val="24"/>
+          <w:szCs w:val="24"/>
+          <w:lang w:val="en-US"/>
+        </w:rPr>
+        <w:t>30</w:t>
+      </w:r>
+      <w:r>
+        <w:rPr>
+          <w:rFonts w:ascii="Times New Roman" w:eastAsia="Times New Roman" w:hAnsi="Times New Roman" w:cs="Times New Roman"/>
+          <w:color w:val="000000"/>
+          <w:sz w:val="24"/>
+          <w:szCs w:val="24"/>
+          <w:lang w:val="en-US"/>
+        </w:rPr>
+        <w:t>.3</w:t>
+      </w:r>
+      <w:r>
+        <w:rPr>
+          <w:rFonts w:ascii="Times New Roman" w:eastAsia="Times New Roman" w:hAnsi="Times New Roman" w:cs="Times New Roman"/>
+          <w:color w:val="000000"/>
+          <w:sz w:val="24"/>
+          <w:szCs w:val="24"/>
+          <w:lang w:val="en-US"/>
+        </w:rPr>
+        <w:t>.2022.)</w:t>
       </w:r>
     </w:p>
     <w:p>
@@ -16603,7 +17067,6 @@
   <w:style w:type="character" w:default="1" w:styleId="DefaultParagraphFont">
     <w:name w:val="Default Paragraph Font"/>
     <w:uiPriority w:val="1"/>
-    <w:semiHidden/>
     <w:unhideWhenUsed/>
   </w:style>
   <w:style w:type="table" w:default="1" w:styleId="TableNormal">

</xml_diff>